<commit_message>
Atualizando trabalho 1.o Bim
</commit_message>
<xml_diff>
--- a/Laboratorio/Trabalhos/2019-09-09 Trabalho 1.o Bim DevWeb.docx
+++ b/Laboratorio/Trabalhos/2019-09-09 Trabalho 1.o Bim DevWeb.docx
@@ -1196,15 +1196,7 @@
         <w:jc w:val="both"/>
       </w:pPr>
       <w:r>
-        <w:t>Caso o usuário e senha estejam relacionados, apresentar uma mensagem de sucesso informando</w:t>
-      </w:r>
-      <w:proofErr w:type="gramStart"/>
-      <w:r>
-        <w:t xml:space="preserve">  </w:t>
-      </w:r>
-      <w:proofErr w:type="gramEnd"/>
-      <w:r>
-        <w:t>“Bem vindo!”.</w:t>
+        <w:t>Caso o usuário e senha estejam relacionados, apresentar uma mensagem de sucesso informando “Bem vindo!”.</w:t>
       </w:r>
     </w:p>
     <w:p>
@@ -1291,15 +1283,7 @@
         <w:jc w:val="both"/>
       </w:pPr>
       <w:r>
-        <w:t xml:space="preserve">O usuário ao clicar no link recebido, é direcionado a uma página para troca de </w:t>
-      </w:r>
-      <w:proofErr w:type="gramStart"/>
-      <w:r>
-        <w:t>senha.</w:t>
-      </w:r>
-      <w:proofErr w:type="gramEnd"/>
-      <w:r>
-        <w:t>S Será apresentado um formulário com dois campos:</w:t>
+        <w:t>O usuário ao clicar no link recebido, é direcionado a uma página para troca de senha. Será apresentado um formulário com dois campos:</w:t>
       </w:r>
     </w:p>
     <w:p>
@@ -2035,7 +2019,19 @@
         <w:rPr>
           <w:rFonts w:cstheme="minorHAnsi"/>
         </w:rPr>
-        <w:t xml:space="preserve"> pesquisar o um usuário</w:t>
+        <w:t xml:space="preserve"> pesquisar </w:t>
+      </w:r>
+      <w:r>
+        <w:rPr>
+          <w:rFonts w:cstheme="minorHAnsi"/>
+        </w:rPr>
+        <w:t xml:space="preserve">pelo </w:t>
+      </w:r>
+      <w:r>
+        <w:rPr>
+          <w:rFonts w:cstheme="minorHAnsi"/>
+        </w:rPr>
+        <w:t>usuário</w:t>
       </w:r>
     </w:p>
     <w:p>
@@ -2138,6 +2134,44 @@
       </w:r>
     </w:p>
     <w:p>
+      <w:pPr>
+        <w:pStyle w:val="PargrafodaLista"/>
+        <w:numPr>
+          <w:ilvl w:val="1"/>
+          <w:numId w:val="5"/>
+        </w:numPr>
+        <w:jc w:val="both"/>
+      </w:pPr>
+      <w:r>
+        <w:t xml:space="preserve">Botão apresenta o texto </w:t>
+      </w:r>
+      <w:r>
+        <w:rPr>
+          <w:rFonts w:ascii="Courier New" w:hAnsi="Courier New" w:cs="Courier New"/>
+        </w:rPr>
+        <w:t>Ativar</w:t>
+      </w:r>
+      <w:r>
+        <w:t xml:space="preserve"> se estiver desativado e </w:t>
+      </w:r>
+      <w:r>
+        <w:rPr>
+          <w:rFonts w:ascii="Courier New" w:hAnsi="Courier New" w:cs="Courier New"/>
+        </w:rPr>
+        <w:t>Desativar</w:t>
+      </w:r>
+      <w:r>
+        <w:t xml:space="preserve"> se estiver ativo</w:t>
+      </w:r>
+    </w:p>
+    <w:p>
+      <w:pPr>
+        <w:pStyle w:val="PargrafodaLista"/>
+        <w:ind w:left="2160"/>
+        <w:jc w:val="both"/>
+      </w:pPr>
+    </w:p>
+    <w:p>
       <w:r>
         <w:br w:type="page"/>
       </w:r>
@@ -2181,27 +2215,6 @@
       <w:proofErr w:type="spellEnd"/>
       <w:r>
         <w:t xml:space="preserve"> id = 2). Mesma lógica do requisito </w:t>
-      </w:r>
-      <w:proofErr w:type="gramStart"/>
-      <w:r>
-        <w:t>3</w:t>
-      </w:r>
-      <w:proofErr w:type="gramEnd"/>
-      <w:r>
-        <w:t>.</w:t>
-      </w:r>
-    </w:p>
-    <w:p>
-      <w:pPr>
-        <w:pStyle w:val="PargrafodaLista"/>
-        <w:numPr>
-          <w:ilvl w:val="0"/>
-          <w:numId w:val="8"/>
-        </w:numPr>
-        <w:jc w:val="both"/>
-      </w:pPr>
-      <w:r>
-        <w:t xml:space="preserve">Apresentar todo os usuários, como no requisito </w:t>
       </w:r>
       <w:proofErr w:type="gramStart"/>
       <w:r>
@@ -2245,6 +2258,27 @@
       <w:pPr>
         <w:pStyle w:val="PargrafodaLista"/>
         <w:numPr>
+          <w:ilvl w:val="2"/>
+          <w:numId w:val="8"/>
+        </w:numPr>
+        <w:jc w:val="both"/>
+      </w:pPr>
+      <w:r>
+        <w:t xml:space="preserve">Apresentar todo os usuários, como no requisito </w:t>
+      </w:r>
+      <w:proofErr w:type="gramStart"/>
+      <w:r>
+        <w:t>3</w:t>
+      </w:r>
+      <w:proofErr w:type="gramEnd"/>
+      <w:r>
+        <w:t>, menos os botões Editar, Ativar/Desativas e +.</w:t>
+      </w:r>
+    </w:p>
+    <w:p>
+      <w:pPr>
+        <w:pStyle w:val="PargrafodaLista"/>
+        <w:numPr>
           <w:ilvl w:val="1"/>
           <w:numId w:val="8"/>
         </w:numPr>
@@ -2287,6 +2321,43 @@
       </w:r>
       <w:r>
         <w:t>screver o corpo do email</w:t>
+      </w:r>
+    </w:p>
+    <w:p>
+      <w:pPr>
+        <w:pStyle w:val="PargrafodaLista"/>
+        <w:numPr>
+          <w:ilvl w:val="0"/>
+          <w:numId w:val="8"/>
+        </w:numPr>
+        <w:jc w:val="both"/>
+      </w:pPr>
+      <w:r>
+        <w:t xml:space="preserve">Botão de envio da mensagem </w:t>
+      </w:r>
+      <w:r>
+        <w:sym w:font="Wingdings" w:char="F0E0"/>
+      </w:r>
+      <w:r>
+        <w:t xml:space="preserve"> </w:t>
+      </w:r>
+      <w:proofErr w:type="spellStart"/>
+      <w:r>
+        <w:t>class</w:t>
+      </w:r>
+      <w:proofErr w:type="spellEnd"/>
+      <w:r>
+        <w:t xml:space="preserve"> </w:t>
+      </w:r>
+      <w:proofErr w:type="spellStart"/>
+      <w:proofErr w:type="gramStart"/>
+      <w:r>
+        <w:t>PHPMailer</w:t>
+      </w:r>
+      <w:proofErr w:type="spellEnd"/>
+      <w:proofErr w:type="gramEnd"/>
+      <w:r>
+        <w:t xml:space="preserve"> </w:t>
       </w:r>
     </w:p>
     <w:p>
@@ -3982,7 +4053,7 @@
         <w:ind w:left="1440" w:hanging="360"/>
       </w:pPr>
     </w:lvl>
-    <w:lvl w:ilvl="2" w:tplc="0416001B" w:tentative="1">
+    <w:lvl w:ilvl="2" w:tplc="0416001B">
       <w:start w:val="1"/>
       <w:numFmt w:val="lowerRoman"/>
       <w:lvlText w:val="%3."/>
@@ -4754,7 +4825,7 @@
 </file>
 
 <file path=customXml/itemProps1.xml><?xml version="1.0" encoding="utf-8"?>
-<ds:datastoreItem xmlns:ds="http://schemas.openxmlformats.org/officeDocument/2006/customXml" ds:itemID="{E85F5E96-7AA0-48E7-8F59-809DA32A6E67}">
+<ds:datastoreItem xmlns:ds="http://schemas.openxmlformats.org/officeDocument/2006/customXml" ds:itemID="{B370DF46-1B1C-4DEC-BB3D-CF985FF9C166}">
   <ds:schemaRefs>
     <ds:schemaRef ds:uri="http://schemas.openxmlformats.org/officeDocument/2006/bibliography"/>
   </ds:schemaRefs>

</xml_diff>

<commit_message>
Adicionando db, regexp email php jquery
</commit_message>
<xml_diff>
--- a/Laboratorio/Trabalhos/2019-09-09 Trabalho 1.o Bim DevWeb.docx
+++ b/Laboratorio/Trabalhos/2019-09-09 Trabalho 1.o Bim DevWeb.docx
@@ -3354,6 +3354,91 @@
       <w:pPr>
         <w:pStyle w:val="PargrafodaLista"/>
         <w:ind w:left="1440"/>
+        <w:jc w:val="both"/>
+      </w:pPr>
+    </w:p>
+    <w:p>
+      <w:pPr>
+        <w:pStyle w:val="PargrafodaLista"/>
+        <w:ind w:left="1440"/>
+        <w:jc w:val="both"/>
+      </w:pPr>
+    </w:p>
+    <w:p>
+      <w:pPr>
+        <w:pStyle w:val="PargrafodaLista"/>
+        <w:ind w:left="1440"/>
+        <w:jc w:val="both"/>
+      </w:pPr>
+    </w:p>
+    <w:p>
+      <w:pPr>
+        <w:pStyle w:val="PargrafodaLista"/>
+        <w:ind w:left="1440"/>
+        <w:jc w:val="both"/>
+      </w:pPr>
+      <w:r>
+        <w:t>- MD5</w:t>
+      </w:r>
+    </w:p>
+    <w:p>
+      <w:pPr>
+        <w:pStyle w:val="PargrafodaLista"/>
+        <w:ind w:left="1440"/>
+        <w:jc w:val="both"/>
+      </w:pPr>
+      <w:r>
+        <w:t xml:space="preserve">- </w:t>
+      </w:r>
+      <w:proofErr w:type="spellStart"/>
+      <w:r>
+        <w:t>regex</w:t>
+      </w:r>
+      <w:proofErr w:type="spellEnd"/>
+      <w:r>
+        <w:t xml:space="preserve"> para PHP </w:t>
+      </w:r>
+    </w:p>
+    <w:p>
+      <w:pPr>
+        <w:pStyle w:val="PargrafodaLista"/>
+        <w:ind w:left="1440"/>
+        <w:jc w:val="both"/>
+      </w:pPr>
+      <w:r>
+        <w:t xml:space="preserve">- </w:t>
+      </w:r>
+      <w:proofErr w:type="spellStart"/>
+      <w:r>
+        <w:t>regex</w:t>
+      </w:r>
+      <w:proofErr w:type="spellEnd"/>
+      <w:r>
+        <w:t xml:space="preserve"> para </w:t>
+      </w:r>
+      <w:proofErr w:type="spellStart"/>
+      <w:r>
+        <w:t>jquery</w:t>
+      </w:r>
+      <w:proofErr w:type="spellEnd"/>
+    </w:p>
+    <w:p>
+      <w:pPr>
+        <w:pStyle w:val="PargrafodaLista"/>
+        <w:ind w:left="1440"/>
+        <w:jc w:val="both"/>
+      </w:pPr>
+      <w:r>
+        <w:t xml:space="preserve">- função de banco para execução de </w:t>
+      </w:r>
+      <w:proofErr w:type="spellStart"/>
+      <w:r>
+        <w:t>queries</w:t>
+      </w:r>
+      <w:proofErr w:type="spellEnd"/>
+    </w:p>
+    <w:p>
+      <w:pPr>
         <w:jc w:val="both"/>
       </w:pPr>
     </w:p>
@@ -4825,7 +4910,7 @@
 </file>
 
 <file path=customXml/itemProps1.xml><?xml version="1.0" encoding="utf-8"?>
-<ds:datastoreItem xmlns:ds="http://schemas.openxmlformats.org/officeDocument/2006/customXml" ds:itemID="{B370DF46-1B1C-4DEC-BB3D-CF985FF9C166}">
+<ds:datastoreItem xmlns:ds="http://schemas.openxmlformats.org/officeDocument/2006/customXml" ds:itemID="{3B7D0A1C-1C3E-4CFD-8621-44CA1DE58BD8}">
   <ds:schemaRefs>
     <ds:schemaRef ds:uri="http://schemas.openxmlformats.org/officeDocument/2006/bibliography"/>
   </ds:schemaRefs>

</xml_diff>